<commit_message>
Completed alternate timer bar research
Final version of TG_Timer bar alternatives research added.
</commit_message>
<xml_diff>
--- a/Research/TG_Timer bar alternatives research.docx
+++ b/Research/TG_Timer bar alternatives research.docx
@@ -4,6 +4,14 @@
   <w:body>
     <w:p>
       <w:pPr>
+        <w:pStyle w:val="NoSpacing"/>
+      </w:pPr>
+      <w:r>
+        <w:t>These methods could enable a clear, NON-patronising time limit to be placed on player turn if needed. (assuming vertical oriented game scene, no problem RE passing device between players).</w:t>
+      </w:r>
+    </w:p>
+    <w:p>
+      <w:pPr>
         <w:keepNext/>
         <w:rPr>
           <w:b/>
@@ -11,21 +19,38 @@
           <w:u w:val="single"/>
         </w:rPr>
       </w:pPr>
-      <w:bookmarkStart w:id="0" w:name="_GoBack"/>
-      <w:bookmarkEnd w:id="0"/>
-      <w:r>
+    </w:p>
+    <w:p>
+      <w:pPr>
+        <w:keepNext/>
         <w:rPr>
           <w:b/>
           <w:color w:val="FF0000"/>
+          <w:sz w:val="32"/>
+          <w:szCs w:val="32"/>
           <w:u w:val="single"/>
         </w:rPr>
-        <w:t>Sprites to denote optimal time to pull through rope being slack/taught</w:t>
-      </w:r>
-    </w:p>
-    <w:p>
-      <w:pPr>
-        <w:keepNext/>
-      </w:pPr>
+      </w:pPr>
+      <w:r>
+        <w:rPr>
+          <w:b/>
+          <w:color w:val="FF0000"/>
+          <w:sz w:val="32"/>
+          <w:szCs w:val="32"/>
+          <w:u w:val="single"/>
+        </w:rPr>
+        <w:t>S</w:t>
+      </w:r>
+      <w:r>
+        <w:rPr>
+          <w:b/>
+          <w:color w:val="FF0000"/>
+          <w:sz w:val="32"/>
+          <w:szCs w:val="32"/>
+          <w:u w:val="single"/>
+        </w:rPr>
+        <w:t>prites to denote optimal time to pull through rope being slack/taught</w:t>
+      </w:r>
     </w:p>
     <w:p>
       <w:pPr>
@@ -88,11 +113,6 @@
       <w:r>
         <w:br w:type="textWrapping" w:clear="all"/>
       </w:r>
-    </w:p>
-    <w:p>
-      <w:pPr>
-        <w:pStyle w:val="Caption"/>
-      </w:pPr>
       <w:r>
         <w:t>http://www.gamesradar.com/the-10-most-creative-life-bars/</w:t>
       </w:r>
@@ -119,7 +139,7 @@
                   <wp:align>right</wp:align>
                 </wp:positionH>
                 <wp:positionV relativeFrom="paragraph">
-                  <wp:posOffset>263506</wp:posOffset>
+                  <wp:posOffset>53340</wp:posOffset>
                 </wp:positionV>
                 <wp:extent cx="5752531" cy="3009331"/>
                 <wp:effectExtent l="0" t="0" r="19685" b="19685"/>
@@ -682,7 +702,7 @@
           </mc:Choice>
           <mc:Fallback>
             <w:pict>
-              <v:group id="Group 22" o:spid="_x0000_s1026" style="position:absolute;margin-left:401.75pt;margin-top:20.75pt;width:452.95pt;height:236.95pt;z-index:251679744;mso-position-horizontal:right;mso-position-horizontal-relative:margin;mso-width-relative:margin;mso-height-relative:margin" coordsize="58805,35415" o:gfxdata="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">
+              <v:group id="Group 22" o:spid="_x0000_s1026" style="position:absolute;margin-left:401.75pt;margin-top:4.2pt;width:452.95pt;height:236.95pt;z-index:251679744;mso-position-horizontal:right;mso-position-horizontal-relative:margin;mso-width-relative:margin;mso-height-relative:margin" coordsize="58805,35415" o:gfxdata="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">
                 <v:group id="Group 20" o:spid="_x0000_s1027" style="position:absolute;left:6073;top:13101;width:46011;height:21070" coordsize="46011,21069" o:gfxdata="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">
                   <v:shapetype id="_x0000_t75" coordsize="21600,21600" o:spt="75" o:preferrelative="t" path="m@4@5l@4@11@9@11@9@5xe" filled="f" stroked="f">
                     <v:stroke joinstyle="miter"/>
@@ -792,14 +812,14 @@
     <w:p/>
     <w:p/>
     <w:p/>
-    <w:p/>
-    <w:p/>
     <w:p>
       <w:pPr>
         <w:keepNext/>
         <w:rPr>
           <w:b/>
           <w:color w:val="FF0000"/>
+          <w:sz w:val="32"/>
+          <w:szCs w:val="32"/>
           <w:u w:val="single"/>
         </w:rPr>
       </w:pPr>
@@ -807,6 +827,8 @@
         <w:rPr>
           <w:b/>
           <w:color w:val="FF0000"/>
+          <w:sz w:val="32"/>
+          <w:szCs w:val="32"/>
           <w:u w:val="single"/>
         </w:rPr>
         <w:t>Colour background change</w:t>
@@ -869,20 +891,12 @@
     </w:p>
     <w:p>
       <w:pPr>
-        <w:pStyle w:val="NoSpacing"/>
-      </w:pPr>
-    </w:p>
-    <w:p>
-      <w:pPr>
-        <w:pStyle w:val="NoSpacing"/>
-      </w:pPr>
-    </w:p>
-    <w:p>
-      <w:pPr>
         <w:keepNext/>
         <w:rPr>
           <w:b/>
           <w:color w:val="FF0000"/>
+          <w:sz w:val="32"/>
+          <w:szCs w:val="32"/>
           <w:u w:val="single"/>
         </w:rPr>
       </w:pPr>
@@ -890,9 +904,54 @@
         <w:rPr>
           <w:b/>
           <w:color w:val="FF0000"/>
+          <w:sz w:val="32"/>
+          <w:szCs w:val="32"/>
           <w:u w:val="single"/>
         </w:rPr>
-        <w:t>Extra input</w:t>
+        <w:lastRenderedPageBreak/>
+        <w:t>Additional</w:t>
+      </w:r>
+      <w:r>
+        <w:rPr>
+          <w:b/>
+          <w:color w:val="FF0000"/>
+          <w:sz w:val="32"/>
+          <w:szCs w:val="32"/>
+          <w:u w:val="single"/>
+        </w:rPr>
+        <w:t xml:space="preserve"> out</w:t>
+      </w:r>
+      <w:r>
+        <w:rPr>
+          <w:b/>
+          <w:color w:val="FF0000"/>
+          <w:sz w:val="32"/>
+          <w:szCs w:val="32"/>
+          <w:u w:val="single"/>
+        </w:rPr>
+        <w:t>put</w:t>
+      </w:r>
+    </w:p>
+    <w:p>
+      <w:pPr>
+        <w:keepNext/>
+        <w:rPr>
+          <w:b/>
+          <w:color w:val="FF0000"/>
+          <w:sz w:val="28"/>
+          <w:szCs w:val="32"/>
+          <w:u w:val="single"/>
+        </w:rPr>
+      </w:pPr>
+      <w:r>
+        <w:rPr>
+          <w:b/>
+          <w:color w:val="FF0000"/>
+          <w:sz w:val="28"/>
+          <w:szCs w:val="32"/>
+          <w:u w:val="single"/>
+        </w:rPr>
+        <w:t>UI images</w:t>
       </w:r>
     </w:p>
     <w:p>
@@ -908,34 +967,581 @@
         <w:pStyle w:val="NoSpacing"/>
       </w:pPr>
       <w:r>
-        <w:t>Haptic feedback could pulse to indicate optimal time.</w:t>
-      </w:r>
-    </w:p>
-    <w:p>
-      <w:pPr>
-        <w:pStyle w:val="NoSpacing"/>
-      </w:pPr>
-      <w:r>
-        <w:t>Sound to indicate time.</w:t>
-      </w:r>
-    </w:p>
-    <w:p>
-      <w:pPr>
-        <w:pStyle w:val="NoSpacing"/>
-      </w:pPr>
-    </w:p>
-    <w:p>
-      <w:pPr>
-        <w:pStyle w:val="NoSpacing"/>
-      </w:pPr>
-      <w:r>
-        <w:t>These methods would enable a clear, NON-patronising time limit to be placed on player turn if needed. (assuming vertical oriented game scene, no problem RE passing device between players).</w:t>
-      </w:r>
-    </w:p>
-    <w:p>
-      <w:pPr>
-        <w:pStyle w:val="NoSpacing"/>
-      </w:pPr>
+        <w:t>e.g. ‘heave’ sprite could indicate time to tap for strongest pull, ‘-</w:t>
+      </w:r>
+      <w:proofErr w:type="spellStart"/>
+      <w:r>
+        <w:t>ho</w:t>
+      </w:r>
+      <w:proofErr w:type="spellEnd"/>
+      <w:r>
+        <w:t>’ could appear on the offbeat.</w:t>
+      </w:r>
+    </w:p>
+    <w:p>
+      <w:pPr>
+        <w:pStyle w:val="NoSpacing"/>
+      </w:pPr>
+      <w:r>
+        <w:rPr>
+          <w:noProof/>
+        </w:rPr>
+        <w:drawing>
+          <wp:anchor distT="0" distB="0" distL="114300" distR="114300" simplePos="0" relativeHeight="251682816" behindDoc="1" locked="0" layoutInCell="1" allowOverlap="1" wp14:anchorId="663FE697">
+            <wp:simplePos x="0" y="0"/>
+            <wp:positionH relativeFrom="margin">
+              <wp:posOffset>2705100</wp:posOffset>
+            </wp:positionH>
+            <wp:positionV relativeFrom="paragraph">
+              <wp:posOffset>78105</wp:posOffset>
+            </wp:positionV>
+            <wp:extent cx="1520909" cy="2076450"/>
+            <wp:effectExtent l="0" t="0" r="3175" b="0"/>
+            <wp:wrapNone/>
+            <wp:docPr id="18" name="Picture 18"/>
+            <wp:cNvGraphicFramePr>
+              <a:graphicFrameLocks xmlns:a="http://schemas.openxmlformats.org/drawingml/2006/main" noChangeAspect="1"/>
+            </wp:cNvGraphicFramePr>
+            <a:graphic xmlns:a="http://schemas.openxmlformats.org/drawingml/2006/main">
+              <a:graphicData uri="http://schemas.openxmlformats.org/drawingml/2006/picture">
+                <pic:pic xmlns:pic="http://schemas.openxmlformats.org/drawingml/2006/picture">
+                  <pic:nvPicPr>
+                    <pic:cNvPr id="1" name=""/>
+                    <pic:cNvPicPr/>
+                  </pic:nvPicPr>
+                  <pic:blipFill>
+                    <a:blip r:embed="rId12">
+                      <a:extLst>
+                        <a:ext uri="{28A0092B-C50C-407E-A947-70E740481C1C}">
+                          <a14:useLocalDpi xmlns:a14="http://schemas.microsoft.com/office/drawing/2010/main" val="0"/>
+                        </a:ext>
+                      </a:extLst>
+                    </a:blip>
+                    <a:stretch>
+                      <a:fillRect/>
+                    </a:stretch>
+                  </pic:blipFill>
+                  <pic:spPr>
+                    <a:xfrm>
+                      <a:off x="0" y="0"/>
+                      <a:ext cx="1520909" cy="2076450"/>
+                    </a:xfrm>
+                    <a:prstGeom prst="rect">
+                      <a:avLst/>
+                    </a:prstGeom>
+                  </pic:spPr>
+                </pic:pic>
+              </a:graphicData>
+            </a:graphic>
+            <wp14:sizeRelH relativeFrom="margin">
+              <wp14:pctWidth>0</wp14:pctWidth>
+            </wp14:sizeRelH>
+            <wp14:sizeRelV relativeFrom="margin">
+              <wp14:pctHeight>0</wp14:pctHeight>
+            </wp14:sizeRelV>
+          </wp:anchor>
+        </w:drawing>
+      </w:r>
+      <w:r>
+        <w:rPr>
+          <w:noProof/>
+        </w:rPr>
+        <w:drawing>
+          <wp:anchor distT="0" distB="0" distL="114300" distR="114300" simplePos="0" relativeHeight="251681792" behindDoc="1" locked="0" layoutInCell="1" allowOverlap="1" wp14:anchorId="0FF0361C">
+            <wp:simplePos x="0" y="0"/>
+            <wp:positionH relativeFrom="margin">
+              <wp:align>left</wp:align>
+            </wp:positionH>
+            <wp:positionV relativeFrom="paragraph">
+              <wp:posOffset>173355</wp:posOffset>
+            </wp:positionV>
+            <wp:extent cx="1372101" cy="1943100"/>
+            <wp:effectExtent l="0" t="0" r="0" b="0"/>
+            <wp:wrapNone/>
+            <wp:docPr id="17" name="Picture 17"/>
+            <wp:cNvGraphicFramePr>
+              <a:graphicFrameLocks xmlns:a="http://schemas.openxmlformats.org/drawingml/2006/main" noChangeAspect="1"/>
+            </wp:cNvGraphicFramePr>
+            <a:graphic xmlns:a="http://schemas.openxmlformats.org/drawingml/2006/main">
+              <a:graphicData uri="http://schemas.openxmlformats.org/drawingml/2006/picture">
+                <pic:pic xmlns:pic="http://schemas.openxmlformats.org/drawingml/2006/picture">
+                  <pic:nvPicPr>
+                    <pic:cNvPr id="1" name=""/>
+                    <pic:cNvPicPr/>
+                  </pic:nvPicPr>
+                  <pic:blipFill>
+                    <a:blip r:embed="rId13">
+                      <a:extLst>
+                        <a:ext uri="{28A0092B-C50C-407E-A947-70E740481C1C}">
+                          <a14:useLocalDpi xmlns:a14="http://schemas.microsoft.com/office/drawing/2010/main" val="0"/>
+                        </a:ext>
+                      </a:extLst>
+                    </a:blip>
+                    <a:stretch>
+                      <a:fillRect/>
+                    </a:stretch>
+                  </pic:blipFill>
+                  <pic:spPr>
+                    <a:xfrm>
+                      <a:off x="0" y="0"/>
+                      <a:ext cx="1372101" cy="1943100"/>
+                    </a:xfrm>
+                    <a:prstGeom prst="rect">
+                      <a:avLst/>
+                    </a:prstGeom>
+                  </pic:spPr>
+                </pic:pic>
+              </a:graphicData>
+            </a:graphic>
+            <wp14:sizeRelH relativeFrom="margin">
+              <wp14:pctWidth>0</wp14:pctWidth>
+            </wp14:sizeRelH>
+            <wp14:sizeRelV relativeFrom="margin">
+              <wp14:pctHeight>0</wp14:pctHeight>
+            </wp14:sizeRelV>
+          </wp:anchor>
+        </w:drawing>
+      </w:r>
+    </w:p>
+    <w:p>
+      <w:pPr>
+        <w:pStyle w:val="NoSpacing"/>
+      </w:pPr>
+    </w:p>
+    <w:p>
+      <w:pPr>
+        <w:pStyle w:val="NoSpacing"/>
+      </w:pPr>
+    </w:p>
+    <w:p>
+      <w:pPr>
+        <w:pStyle w:val="NoSpacing"/>
+      </w:pPr>
+    </w:p>
+    <w:p>
+      <w:pPr>
+        <w:pStyle w:val="NoSpacing"/>
+      </w:pPr>
+    </w:p>
+    <w:p>
+      <w:pPr>
+        <w:pStyle w:val="NoSpacing"/>
+      </w:pPr>
+    </w:p>
+    <w:p>
+      <w:pPr>
+        <w:pStyle w:val="NoSpacing"/>
+      </w:pPr>
+      <w:r>
+        <w:rPr>
+          <w:noProof/>
+        </w:rPr>
+        <mc:AlternateContent>
+          <mc:Choice Requires="wps">
+            <w:drawing>
+              <wp:anchor distT="0" distB="0" distL="114300" distR="114300" simplePos="0" relativeHeight="251683840" behindDoc="0" locked="0" layoutInCell="1" allowOverlap="1">
+                <wp:simplePos x="0" y="0"/>
+                <wp:positionH relativeFrom="column">
+                  <wp:posOffset>1619250</wp:posOffset>
+                </wp:positionH>
+                <wp:positionV relativeFrom="paragraph">
+                  <wp:posOffset>83820</wp:posOffset>
+                </wp:positionV>
+                <wp:extent cx="809625" cy="0"/>
+                <wp:effectExtent l="0" t="76200" r="9525" b="95250"/>
+                <wp:wrapNone/>
+                <wp:docPr id="24" name="Straight Arrow Connector 24"/>
+                <wp:cNvGraphicFramePr/>
+                <a:graphic xmlns:a="http://schemas.openxmlformats.org/drawingml/2006/main">
+                  <a:graphicData uri="http://schemas.microsoft.com/office/word/2010/wordprocessingShape">
+                    <wps:wsp>
+                      <wps:cNvCnPr/>
+                      <wps:spPr>
+                        <a:xfrm>
+                          <a:off x="0" y="0"/>
+                          <a:ext cx="809625" cy="0"/>
+                        </a:xfrm>
+                        <a:prstGeom prst="straightConnector1">
+                          <a:avLst/>
+                        </a:prstGeom>
+                        <a:ln>
+                          <a:tailEnd type="triangle"/>
+                        </a:ln>
+                      </wps:spPr>
+                      <wps:style>
+                        <a:lnRef idx="1">
+                          <a:schemeClr val="dk1"/>
+                        </a:lnRef>
+                        <a:fillRef idx="0">
+                          <a:schemeClr val="dk1"/>
+                        </a:fillRef>
+                        <a:effectRef idx="0">
+                          <a:schemeClr val="dk1"/>
+                        </a:effectRef>
+                        <a:fontRef idx="minor">
+                          <a:schemeClr val="tx1"/>
+                        </a:fontRef>
+                      </wps:style>
+                      <wps:bodyPr/>
+                    </wps:wsp>
+                  </a:graphicData>
+                </a:graphic>
+              </wp:anchor>
+            </w:drawing>
+          </mc:Choice>
+          <mc:Fallback>
+            <w:pict>
+              <v:shape w14:anchorId="5F5210CE" id="Straight Arrow Connector 24" o:spid="_x0000_s1026" type="#_x0000_t32" style="position:absolute;margin-left:127.5pt;margin-top:6.6pt;width:63.75pt;height:0;z-index:251683840;visibility:visible;mso-wrap-style:square;mso-wrap-distance-left:9pt;mso-wrap-distance-top:0;mso-wrap-distance-right:9pt;mso-wrap-distance-bottom:0;mso-position-horizontal:absolute;mso-position-horizontal-relative:text;mso-position-vertical:absolute;mso-position-vertical-relative:text" o:gfxdata="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" strokecolor="black [3200]" strokeweight=".5pt">
+                <v:stroke endarrow="block" joinstyle="miter"/>
+              </v:shape>
+            </w:pict>
+          </mc:Fallback>
+        </mc:AlternateContent>
+      </w:r>
+    </w:p>
+    <w:p>
+      <w:pPr>
+        <w:pStyle w:val="NoSpacing"/>
+      </w:pPr>
+    </w:p>
+    <w:p>
+      <w:pPr>
+        <w:pStyle w:val="NoSpacing"/>
+      </w:pPr>
+    </w:p>
+    <w:p>
+      <w:pPr>
+        <w:pStyle w:val="NoSpacing"/>
+      </w:pPr>
+    </w:p>
+    <w:p>
+      <w:pPr>
+        <w:pStyle w:val="NoSpacing"/>
+      </w:pPr>
+    </w:p>
+    <w:p>
+      <w:pPr>
+        <w:pStyle w:val="NoSpacing"/>
+      </w:pPr>
+    </w:p>
+    <w:p>
+      <w:pPr>
+        <w:pStyle w:val="NoSpacing"/>
+      </w:pPr>
+    </w:p>
+    <w:p>
+      <w:pPr>
+        <w:pStyle w:val="NoSpacing"/>
+      </w:pPr>
+    </w:p>
+    <w:p>
+      <w:pPr>
+        <w:keepNext/>
+        <w:rPr>
+          <w:b/>
+          <w:color w:val="FF0000"/>
+          <w:sz w:val="28"/>
+          <w:szCs w:val="32"/>
+          <w:u w:val="single"/>
+        </w:rPr>
+      </w:pPr>
+      <w:r>
+        <w:rPr>
+          <w:b/>
+          <w:color w:val="FF0000"/>
+          <w:sz w:val="28"/>
+          <w:szCs w:val="32"/>
+          <w:u w:val="single"/>
+        </w:rPr>
+        <w:t>Device sound and/or vibration</w:t>
+      </w:r>
+    </w:p>
+    <w:p>
+      <w:pPr>
+        <w:pStyle w:val="NoSpacing"/>
+      </w:pPr>
+      <w:r>
+        <w:t>Haptic feedback could</w:t>
+      </w:r>
+      <w:r>
+        <w:t xml:space="preserve"> pulse to indicate optimal time, becoming stronger/more frequent.</w:t>
+      </w:r>
+    </w:p>
+    <w:p>
+      <w:pPr>
+        <w:pStyle w:val="NoSpacing"/>
+      </w:pPr>
+      <w:r>
+        <w:t xml:space="preserve">Sound could be played </w:t>
+      </w:r>
+      <w:r>
+        <w:t xml:space="preserve">in a similar manner </w:t>
+      </w:r>
+      <w:r>
+        <w:t>to</w:t>
+      </w:r>
+      <w:r>
+        <w:t xml:space="preserve"> denote the strength of the players actions</w:t>
+      </w:r>
+      <w:r>
+        <w:t>.</w:t>
+      </w:r>
+    </w:p>
+    <w:p>
+      <w:pPr>
+        <w:pStyle w:val="NoSpacing"/>
+      </w:pPr>
+      <w:r>
+        <w:rPr>
+          <w:noProof/>
+        </w:rPr>
+        <w:drawing>
+          <wp:anchor distT="0" distB="0" distL="114300" distR="114300" simplePos="0" relativeHeight="251684864" behindDoc="1" locked="0" layoutInCell="1" allowOverlap="1" wp14:anchorId="51762D0C">
+            <wp:simplePos x="0" y="0"/>
+            <wp:positionH relativeFrom="margin">
+              <wp:align>left</wp:align>
+            </wp:positionH>
+            <wp:positionV relativeFrom="paragraph">
+              <wp:posOffset>93980</wp:posOffset>
+            </wp:positionV>
+            <wp:extent cx="3573603" cy="1981200"/>
+            <wp:effectExtent l="0" t="0" r="8255" b="0"/>
+            <wp:wrapNone/>
+            <wp:docPr id="25" name="Picture 25"/>
+            <wp:cNvGraphicFramePr>
+              <a:graphicFrameLocks xmlns:a="http://schemas.openxmlformats.org/drawingml/2006/main" noChangeAspect="1"/>
+            </wp:cNvGraphicFramePr>
+            <a:graphic xmlns:a="http://schemas.openxmlformats.org/drawingml/2006/main">
+              <a:graphicData uri="http://schemas.openxmlformats.org/drawingml/2006/picture">
+                <pic:pic xmlns:pic="http://schemas.openxmlformats.org/drawingml/2006/picture">
+                  <pic:nvPicPr>
+                    <pic:cNvPr id="1" name=""/>
+                    <pic:cNvPicPr/>
+                  </pic:nvPicPr>
+                  <pic:blipFill>
+                    <a:blip r:embed="rId14">
+                      <a:extLst>
+                        <a:ext uri="{28A0092B-C50C-407E-A947-70E740481C1C}">
+                          <a14:useLocalDpi xmlns:a14="http://schemas.microsoft.com/office/drawing/2010/main" val="0"/>
+                        </a:ext>
+                      </a:extLst>
+                    </a:blip>
+                    <a:stretch>
+                      <a:fillRect/>
+                    </a:stretch>
+                  </pic:blipFill>
+                  <pic:spPr>
+                    <a:xfrm>
+                      <a:off x="0" y="0"/>
+                      <a:ext cx="3573603" cy="1981200"/>
+                    </a:xfrm>
+                    <a:prstGeom prst="rect">
+                      <a:avLst/>
+                    </a:prstGeom>
+                  </pic:spPr>
+                </pic:pic>
+              </a:graphicData>
+            </a:graphic>
+            <wp14:sizeRelH relativeFrom="margin">
+              <wp14:pctWidth>0</wp14:pctWidth>
+            </wp14:sizeRelH>
+            <wp14:sizeRelV relativeFrom="margin">
+              <wp14:pctHeight>0</wp14:pctHeight>
+            </wp14:sizeRelV>
+          </wp:anchor>
+        </w:drawing>
+      </w:r>
+    </w:p>
+    <w:p>
+      <w:pPr>
+        <w:pStyle w:val="NoSpacing"/>
+      </w:pPr>
+    </w:p>
+    <w:p>
+      <w:pPr>
+        <w:pStyle w:val="NoSpacing"/>
+      </w:pPr>
+    </w:p>
+    <w:p>
+      <w:pPr>
+        <w:pStyle w:val="NoSpacing"/>
+      </w:pPr>
+    </w:p>
+    <w:p>
+      <w:pPr>
+        <w:pStyle w:val="NoSpacing"/>
+      </w:pPr>
+    </w:p>
+    <w:p>
+      <w:pPr>
+        <w:pStyle w:val="NoSpacing"/>
+      </w:pPr>
+    </w:p>
+    <w:p>
+      <w:pPr>
+        <w:pStyle w:val="NoSpacing"/>
+      </w:pPr>
+    </w:p>
+    <w:p>
+      <w:pPr>
+        <w:pStyle w:val="NoSpacing"/>
+      </w:pPr>
+    </w:p>
+    <w:p>
+      <w:pPr>
+        <w:pStyle w:val="NoSpacing"/>
+      </w:pPr>
+    </w:p>
+    <w:p>
+      <w:pPr>
+        <w:pStyle w:val="NoSpacing"/>
+      </w:pPr>
+    </w:p>
+    <w:p>
+      <w:pPr>
+        <w:pStyle w:val="NoSpacing"/>
+      </w:pPr>
+    </w:p>
+    <w:p>
+      <w:pPr>
+        <w:pStyle w:val="NoSpacing"/>
+      </w:pPr>
+    </w:p>
+    <w:p>
+      <w:pPr>
+        <w:pStyle w:val="NoSpacing"/>
+      </w:pPr>
+    </w:p>
+    <w:p>
+      <w:pPr>
+        <w:pStyle w:val="NoSpacing"/>
+        <w:rPr>
+          <w:b/>
+        </w:rPr>
+      </w:pPr>
+      <w:r>
+        <w:rPr>
+          <w:b/>
+        </w:rPr>
+        <w:t>The use of vibration/sound alongside the game screen would allow non-linear patterns to be conveyed to the player more effectively than on screen visuals.</w:t>
+      </w:r>
+    </w:p>
+    <w:p>
+      <w:pPr>
+        <w:pStyle w:val="NoSpacing"/>
+      </w:pPr>
+    </w:p>
+    <w:p>
+      <w:pPr>
+        <w:pStyle w:val="NoSpacing"/>
+      </w:pPr>
+    </w:p>
+    <w:p>
+      <w:pPr>
+        <w:keepNext/>
+        <w:rPr>
+          <w:b/>
+          <w:color w:val="FF0000"/>
+          <w:sz w:val="32"/>
+          <w:szCs w:val="32"/>
+          <w:u w:val="single"/>
+        </w:rPr>
+      </w:pPr>
+      <w:r>
+        <w:rPr>
+          <w:b/>
+          <w:color w:val="FF0000"/>
+          <w:sz w:val="32"/>
+          <w:szCs w:val="32"/>
+          <w:u w:val="single"/>
+        </w:rPr>
+        <w:t>Use of the game scene</w:t>
+      </w:r>
+      <w:r>
+        <w:rPr>
+          <w:b/>
+          <w:color w:val="FF0000"/>
+          <w:sz w:val="32"/>
+          <w:szCs w:val="32"/>
+          <w:u w:val="single"/>
+        </w:rPr>
+        <w:t xml:space="preserve"> ‘environment’</w:t>
+      </w:r>
+    </w:p>
+    <w:p>
+      <w:pPr>
+        <w:pStyle w:val="NoSpacing"/>
+      </w:pPr>
+      <w:r>
+        <w:t>One result of the groups sprint 2 game jam styled work session was the idea to adapt the game design, making the background a liquid. Ripple animations could then be used in a similar way to the above methods to describe to the result of a tap input to the player.</w:t>
+      </w:r>
+    </w:p>
+    <w:p>
+      <w:pPr>
+        <w:pStyle w:val="NoSpacing"/>
+      </w:pPr>
+      <w:bookmarkStart w:id="0" w:name="_GoBack"/>
+      <w:bookmarkEnd w:id="0"/>
+      <w:r>
+        <w:rPr>
+          <w:noProof/>
+        </w:rPr>
+        <w:drawing>
+          <wp:anchor distT="0" distB="0" distL="114300" distR="114300" simplePos="0" relativeHeight="251685888" behindDoc="1" locked="0" layoutInCell="1" allowOverlap="1" wp14:anchorId="013DC849">
+            <wp:simplePos x="0" y="0"/>
+            <wp:positionH relativeFrom="margin">
+              <wp:align>left</wp:align>
+            </wp:positionH>
+            <wp:positionV relativeFrom="paragraph">
+              <wp:posOffset>45720</wp:posOffset>
+            </wp:positionV>
+            <wp:extent cx="3295650" cy="1647825"/>
+            <wp:effectExtent l="0" t="0" r="0" b="9525"/>
+            <wp:wrapNone/>
+            <wp:docPr id="26" name="Picture 26"/>
+            <wp:cNvGraphicFramePr>
+              <a:graphicFrameLocks xmlns:a="http://schemas.openxmlformats.org/drawingml/2006/main" noChangeAspect="1"/>
+            </wp:cNvGraphicFramePr>
+            <a:graphic xmlns:a="http://schemas.openxmlformats.org/drawingml/2006/main">
+              <a:graphicData uri="http://schemas.openxmlformats.org/drawingml/2006/picture">
+                <pic:pic xmlns:pic="http://schemas.openxmlformats.org/drawingml/2006/picture">
+                  <pic:nvPicPr>
+                    <pic:cNvPr id="1" name=""/>
+                    <pic:cNvPicPr/>
+                  </pic:nvPicPr>
+                  <pic:blipFill>
+                    <a:blip r:embed="rId15">
+                      <a:extLst>
+                        <a:ext uri="{28A0092B-C50C-407E-A947-70E740481C1C}">
+                          <a14:useLocalDpi xmlns:a14="http://schemas.microsoft.com/office/drawing/2010/main" val="0"/>
+                        </a:ext>
+                      </a:extLst>
+                    </a:blip>
+                    <a:stretch>
+                      <a:fillRect/>
+                    </a:stretch>
+                  </pic:blipFill>
+                  <pic:spPr>
+                    <a:xfrm>
+                      <a:off x="0" y="0"/>
+                      <a:ext cx="3295650" cy="1647825"/>
+                    </a:xfrm>
+                    <a:prstGeom prst="rect">
+                      <a:avLst/>
+                    </a:prstGeom>
+                  </pic:spPr>
+                </pic:pic>
+              </a:graphicData>
+            </a:graphic>
+            <wp14:sizeRelH relativeFrom="margin">
+              <wp14:pctWidth>0</wp14:pctWidth>
+            </wp14:sizeRelH>
+            <wp14:sizeRelV relativeFrom="margin">
+              <wp14:pctHeight>0</wp14:pctHeight>
+            </wp14:sizeRelV>
+          </wp:anchor>
+        </w:drawing>
+      </w:r>
     </w:p>
     <w:sectPr>
       <w:pgSz w:w="11906" w:h="16838"/>

</xml_diff>